<commit_message>
Archivo de campos temporal, Archivos con mas campos y actualizados los output
</commit_message>
<xml_diff>
--- a/outputs/V1_1.docx
+++ b/outputs/V1_1.docx
@@ -8,20 +8,550 @@
       </w:pPr>
       <w:r>
         <w:rPr>
-          <w:b/>
-        </w:rPr>
-        <w:t xml:space="preserve">Name</w:t>
+          <w:i/>
+        </w:rPr>
+        <w:t xml:space="preserve">IUCN Red List of Ecosystems Assessments</w:t>
+      </w:r>
+    </w:p>
+    <w:p>
+      <w:pPr>
+        <w:pStyle w:val="BodyText"/>
+      </w:pPr>
+      <w:r>
+        <w:t xml:space="preserve">Draft Assessment Report for Macrogroup M007 Longleaf Pine Woodland</w:t>
+      </w:r>
+    </w:p>
+    <w:p>
+      <w:pPr>
+        <w:pStyle w:val="BodyText"/>
+      </w:pPr>
+      <w:r>
+        <w:t xml:space="preserve">Version Recived 20170509 Version Accepted Version Web Published Version Published</w:t>
+      </w:r>
+    </w:p>
+    <w:p>
+      <w:pPr>
+        <w:pStyle w:val="BodyText"/>
+      </w:pPr>
+      <w:r>
+        <w:rPr>
+          <w:b/>
+        </w:rPr>
+        <w:t xml:space="preserve">Citation</w:t>
       </w:r>
       <w:r>
         <w:t xml:space="preserve">:</w:t>
       </w:r>
-      <w:r>
-        <w:t xml:space="preserve"> </w:t>
-      </w:r>
-      <w:r>
-        <w:rPr>
-          <w:i/>
-          <w:b/>
+    </w:p>
+    <w:p>
+      <w:pPr>
+        <w:pStyle w:val="BodyText"/>
+      </w:pPr>
+      <w:r>
+        <w:rPr>
+          <w:b/>
+        </w:rPr>
+        <w:t xml:space="preserve">More information</w:t>
+      </w:r>
+      <w:r>
+        <w:t xml:space="preserve">:</w:t>
+      </w:r>
+      <w:r>
+        <w:t xml:space="preserve"> </w:t>
+      </w:r>
+      <w:hyperlink r:id="rId21">
+        <w:r>
+          <w:rPr>
+            <w:rStyle w:val="Hyperlink"/>
+          </w:rPr>
+          <w:t xml:space="preserve">izager@provitaonline.org</w:t>
+        </w:r>
+      </w:hyperlink>
+    </w:p>
+    <w:p>
+      <w:pPr>
+        <w:pStyle w:val="BodyText"/>
+      </w:pPr>
+      <w:r>
+        <w:rPr>
+          <w:b/>
+        </w:rPr>
+        <w:t xml:space="preserve">Abstract</w:t>
+      </w:r>
+      <w:r>
+        <w:t xml:space="preserve">: The Macrogroup ``Longleaf Pine Woodland'' represents an intermediate hiearchical level of the 1.B Temperate &amp; Boreal Forest &amp; Woodland Subclass within the International Vegetation Clasification standard. Its potential distribution includes 1 countries within the Nearctic realm. A set of 38 characteristic taxa has been defined for this Macrogroup. It is present in at least 13 environmental strata within 4 global environmental zones and within 92 different ecoregions. Assessment was based on a substantial portion of its distribution with consistent environmental, biogeographical and biotic conditions. Evaluation of five subcriteria suggest an overall status of Critically Endangered (CR).</w:t>
+      </w:r>
+      <w:r>
+        <w:t xml:space="preserve"> </w:t>
+      </w:r>
+      <w:r>
+        <w:rPr>
+          <w:b/>
+        </w:rPr>
+        <w:t xml:space="preserve">Keywords</w:t>
+      </w:r>
+      <w:r>
+        <w:t xml:space="preserve">:</w:t>
+      </w:r>
+      <w:r>
+        <w:t xml:space="preserve"> </w:t>
+      </w:r>
+      <w:r>
+        <w:rPr>
+          <w:i/>
+        </w:rPr>
+        <w:t xml:space="preserve">1 Forest &amp; Woodland</w:t>
+      </w:r>
+    </w:p>
+    <w:tbl>
+      <w:tblPr>
+        <w:tblStyle w:val="TableNormal"/>
+        <w:tblW w:type="pct" w:w="0.0"/>
+        <w:tblLook w:firstRow="1"/>
+      </w:tblPr>
+      <w:tblGrid/>
+      <w:tr>
+        <w:trPr>
+          <w:cnfStyle w:firstRow="1"/>
+        </w:trPr>
+        <w:tc>
+          <w:tcPr>
+            <w:tcBorders>
+              <w:bottom w:val="single"/>
+            </w:tcBorders>
+            <w:vAlign w:val="bottom"/>
+          </w:tcPr>
+          <w:p>
+            <w:pPr>
+              <w:pStyle w:val="Compact"/>
+              <w:jc w:val="center"/>
+            </w:pPr>
+            <w:r>
+              <w:t xml:space="preserve">Ecosystem</w:t>
+            </w:r>
+          </w:p>
+        </w:tc>
+        <w:tc>
+          <w:tcPr>
+            <w:tcBorders>
+              <w:bottom w:val="single"/>
+            </w:tcBorders>
+            <w:vAlign w:val="bottom"/>
+          </w:tcPr>
+          <w:p>
+            <w:pPr>
+              <w:pStyle w:val="Compact"/>
+              <w:jc w:val="center"/>
+            </w:pPr>
+            <w:r>
+              <w:t xml:space="preserve">Macrogroup M007 Longleaf Pine Woodland</w:t>
+            </w:r>
+          </w:p>
+        </w:tc>
+      </w:tr>
+      <w:tr>
+        <w:tc>
+          <w:p>
+            <w:pPr>
+              <w:pStyle w:val="Compact"/>
+              <w:jc w:val="center"/>
+            </w:pPr>
+            <w:r>
+              <w:t xml:space="preserve">Assessment’s distribution</w:t>
+            </w:r>
+          </w:p>
+        </w:tc>
+        <w:tc>
+          <w:p>
+            <w:pPr>
+              <w:pStyle w:val="Compact"/>
+              <w:jc w:val="center"/>
+            </w:pPr>
+            <w:r>
+              <w:t xml:space="preserve">Nearctic (005/NA)</w:t>
+            </w:r>
+          </w:p>
+        </w:tc>
+      </w:tr>
+      <w:tr>
+        <w:tc>
+          <w:p>
+            <w:pPr>
+              <w:pStyle w:val="Compact"/>
+              <w:jc w:val="center"/>
+            </w:pPr>
+            <w:r>
+              <w:t xml:space="preserve">Global distribution</w:t>
+            </w:r>
+          </w:p>
+        </w:tc>
+        <w:tc>
+          <w:p>
+            <w:pPr>
+              <w:pStyle w:val="Compact"/>
+              <w:jc w:val="center"/>
+            </w:pPr>
+            <w:r>
+              <w:t xml:space="preserve">Macrogroup M007 Longleaf Pine Woodland</w:t>
+            </w:r>
+          </w:p>
+        </w:tc>
+      </w:tr>
+    </w:tbl>
+    <w:tbl>
+      <w:tblPr>
+        <w:tblStyle w:val="TableNormal"/>
+        <w:tblW w:type="pct" w:w="0.0"/>
+        <w:tblLook w:firstRow="1"/>
+      </w:tblPr>
+      <w:tblGrid/>
+      <w:tr>
+        <w:trPr>
+          <w:cnfStyle w:firstRow="1"/>
+        </w:trPr>
+        <w:tc>
+          <w:tcPr>
+            <w:tcBorders>
+              <w:bottom w:val="single"/>
+            </w:tcBorders>
+            <w:vAlign w:val="bottom"/>
+          </w:tcPr>
+          <w:p>
+            <w:pStyle w:val="Compact"/>
+          </w:p>
+        </w:tc>
+        <w:tc>
+          <w:tcPr>
+            <w:tcBorders>
+              <w:bottom w:val="single"/>
+            </w:tcBorders>
+            <w:vAlign w:val="bottom"/>
+          </w:tcPr>
+          <w:p>
+            <w:pPr>
+              <w:pStyle w:val="Compact"/>
+              <w:jc w:val="center"/>
+            </w:pPr>
+            <w:r>
+              <w:t xml:space="preserve">A</w:t>
+            </w:r>
+          </w:p>
+        </w:tc>
+        <w:tc>
+          <w:tcPr>
+            <w:tcBorders>
+              <w:bottom w:val="single"/>
+            </w:tcBorders>
+            <w:vAlign w:val="bottom"/>
+          </w:tcPr>
+          <w:p>
+            <w:pPr>
+              <w:pStyle w:val="Compact"/>
+              <w:jc w:val="center"/>
+            </w:pPr>
+            <w:r>
+              <w:t xml:space="preserve">B</w:t>
+            </w:r>
+          </w:p>
+        </w:tc>
+        <w:tc>
+          <w:tcPr>
+            <w:tcBorders>
+              <w:bottom w:val="single"/>
+            </w:tcBorders>
+            <w:vAlign w:val="bottom"/>
+          </w:tcPr>
+          <w:p>
+            <w:pPr>
+              <w:pStyle w:val="Compact"/>
+              <w:jc w:val="center"/>
+            </w:pPr>
+            <w:r>
+              <w:t xml:space="preserve">C</w:t>
+            </w:r>
+          </w:p>
+        </w:tc>
+        <w:tc>
+          <w:tcPr>
+            <w:tcBorders>
+              <w:bottom w:val="single"/>
+            </w:tcBorders>
+            <w:vAlign w:val="bottom"/>
+          </w:tcPr>
+          <w:p>
+            <w:pPr>
+              <w:pStyle w:val="Compact"/>
+              <w:jc w:val="center"/>
+            </w:pPr>
+            <w:r>
+              <w:t xml:space="preserve">D</w:t>
+            </w:r>
+          </w:p>
+        </w:tc>
+        <w:tc>
+          <w:tcPr>
+            <w:tcBorders>
+              <w:bottom w:val="single"/>
+            </w:tcBorders>
+            <w:vAlign w:val="bottom"/>
+          </w:tcPr>
+          <w:p>
+            <w:pPr>
+              <w:pStyle w:val="Compact"/>
+              <w:jc w:val="center"/>
+            </w:pPr>
+            <w:r>
+              <w:t xml:space="preserve">E</w:t>
+            </w:r>
+          </w:p>
+        </w:tc>
+        <w:tc>
+          <w:tcPr>
+            <w:tcBorders>
+              <w:bottom w:val="single"/>
+            </w:tcBorders>
+            <w:vAlign w:val="bottom"/>
+          </w:tcPr>
+          <w:p>
+            <w:pPr>
+              <w:pStyle w:val="Compact"/>
+              <w:jc w:val="center"/>
+            </w:pPr>
+            <w:r>
+              <w:t xml:space="preserve">Overall</w:t>
+            </w:r>
+          </w:p>
+        </w:tc>
+      </w:tr>
+      <w:tr>
+        <w:tc>
+          <w:p>
+            <w:pPr>
+              <w:pStyle w:val="Compact"/>
+              <w:jc w:val="center"/>
+            </w:pPr>
+            <w:r>
+              <w:t xml:space="preserve">Subcriterion 1</w:t>
+            </w:r>
+          </w:p>
+        </w:tc>
+        <w:tc>
+          <w:p>
+            <w:pPr>
+              <w:pStyle w:val="Compact"/>
+              <w:jc w:val="center"/>
+            </w:pPr>
+            <w:r>
+              <w:t xml:space="preserve">NE</w:t>
+            </w:r>
+          </w:p>
+        </w:tc>
+        <w:tc>
+          <w:p>
+            <w:pPr>
+              <w:pStyle w:val="Compact"/>
+              <w:jc w:val="center"/>
+            </w:pPr>
+            <w:r>
+              <w:t xml:space="preserve">LC</w:t>
+            </w:r>
+          </w:p>
+        </w:tc>
+        <w:tc>
+          <w:p>
+            <w:pPr>
+              <w:pStyle w:val="Compact"/>
+              <w:jc w:val="center"/>
+            </w:pPr>
+            <w:r>
+              <w:t xml:space="preserve">NULL</w:t>
+            </w:r>
+          </w:p>
+        </w:tc>
+        <w:tc>
+          <w:p>
+            <w:pPr>
+              <w:pStyle w:val="Compact"/>
+              <w:jc w:val="center"/>
+            </w:pPr>
+            <w:r>
+              <w:t xml:space="preserve">NULL</w:t>
+            </w:r>
+          </w:p>
+        </w:tc>
+        <w:tc>
+          <w:p>
+            <w:pPr>
+              <w:pStyle w:val="Compact"/>
+              <w:jc w:val="center"/>
+            </w:pPr>
+            <w:r>
+              <w:t xml:space="preserve">NULL</w:t>
+            </w:r>
+          </w:p>
+        </w:tc>
+        <w:tc>
+          <w:p>
+            <w:pPr>
+              <w:pStyle w:val="Compact"/>
+              <w:jc w:val="center"/>
+            </w:pPr>
+            <w:r>
+              <w:t xml:space="preserve">CR</w:t>
+            </w:r>
+          </w:p>
+        </w:tc>
+      </w:tr>
+      <w:tr>
+        <w:tc>
+          <w:p>
+            <w:pPr>
+              <w:pStyle w:val="Compact"/>
+              <w:jc w:val="center"/>
+            </w:pPr>
+            <w:r>
+              <w:t xml:space="preserve">Subcriterion 2</w:t>
+            </w:r>
+          </w:p>
+        </w:tc>
+        <w:tc>
+          <w:p>
+            <w:pPr>
+              <w:pStyle w:val="Compact"/>
+              <w:jc w:val="center"/>
+            </w:pPr>
+            <w:r>
+              <w:t xml:space="preserve">NULL</w:t>
+            </w:r>
+          </w:p>
+        </w:tc>
+        <w:tc>
+          <w:p>
+            <w:pPr>
+              <w:pStyle w:val="Compact"/>
+              <w:jc w:val="center"/>
+            </w:pPr>
+            <w:r>
+              <w:t xml:space="preserve">LC</w:t>
+            </w:r>
+          </w:p>
+        </w:tc>
+        <w:tc>
+          <w:p>
+            <w:pPr>
+              <w:pStyle w:val="Compact"/>
+              <w:jc w:val="center"/>
+            </w:pPr>
+            <w:r>
+              <w:t xml:space="preserve">NULL</w:t>
+            </w:r>
+          </w:p>
+        </w:tc>
+        <w:tc>
+          <w:p>
+            <w:pPr>
+              <w:pStyle w:val="Compact"/>
+              <w:jc w:val="center"/>
+            </w:pPr>
+            <w:r>
+              <w:t xml:space="preserve">NULL</w:t>
+            </w:r>
+          </w:p>
+        </w:tc>
+        <w:tc>
+          <w:p>
+            <w:pStyle w:val="Compact"/>
+          </w:p>
+        </w:tc>
+        <w:tc>
+          <w:p>
+            <w:pStyle w:val="Compact"/>
+          </w:p>
+        </w:tc>
+      </w:tr>
+      <w:tr>
+        <w:tc>
+          <w:p>
+            <w:pPr>
+              <w:pStyle w:val="Compact"/>
+              <w:jc w:val="center"/>
+            </w:pPr>
+            <w:r>
+              <w:t xml:space="preserve">Subcriterion 3</w:t>
+            </w:r>
+          </w:p>
+        </w:tc>
+        <w:tc>
+          <w:p>
+            <w:pPr>
+              <w:pStyle w:val="Compact"/>
+              <w:jc w:val="center"/>
+            </w:pPr>
+            <w:r>
+              <w:t xml:space="preserve">CR</w:t>
+            </w:r>
+          </w:p>
+        </w:tc>
+        <w:tc>
+          <w:p>
+            <w:pPr>
+              <w:pStyle w:val="Compact"/>
+              <w:jc w:val="center"/>
+            </w:pPr>
+            <w:r>
+              <w:t xml:space="preserve">NULL</w:t>
+            </w:r>
+          </w:p>
+        </w:tc>
+        <w:tc>
+          <w:p>
+            <w:pPr>
+              <w:pStyle w:val="Compact"/>
+              <w:jc w:val="center"/>
+            </w:pPr>
+            <w:r>
+              <w:t xml:space="preserve">NULL</w:t>
+            </w:r>
+          </w:p>
+        </w:tc>
+        <w:tc>
+          <w:p>
+            <w:pPr>
+              <w:pStyle w:val="Compact"/>
+              <w:jc w:val="center"/>
+            </w:pPr>
+            <w:r>
+              <w:t xml:space="preserve">NULL</w:t>
+            </w:r>
+          </w:p>
+        </w:tc>
+        <w:tc>
+          <w:p>
+            <w:pStyle w:val="Compact"/>
+          </w:p>
+        </w:tc>
+        <w:tc>
+          <w:p>
+            <w:pStyle w:val="Compact"/>
+          </w:p>
+        </w:tc>
+      </w:tr>
+    </w:tbl>
+    <w:p>
+      <w:pPr>
+        <w:pStyle w:val="BodyText"/>
+      </w:pPr>
+      <w:r>
+        <w:t xml:space="preserve">CR: Critically Endangered, EN: Endangered, VU: Vulneable, NT: Near Threatened, LC: Least Concern, DD Data Deficient, NE: Not Evaluated</w:t>
+      </w:r>
+    </w:p>
+    <w:p>
+      <w:pPr>
+        <w:pStyle w:val="BodyText"/>
+      </w:pPr>
+      <w:r>
+        <w:rPr>
+          <w:i/>
         </w:rPr>
         <w:t xml:space="preserve">Macrogroup M007 Longleaf Pine Woodland</w:t>
       </w:r>
@@ -92,7 +622,7 @@
       <w:r>
         <w:t xml:space="preserve"> </w:t>
       </w:r>
-      <w:hyperlink r:id="rId21">
+      <w:hyperlink r:id="rId22">
         <w:r>
           <w:rPr>
             <w:rStyle w:val="Hyperlink"/>
@@ -116,54 +646,59 @@
     </w:p>
     <w:p>
       <w:pPr>
-        <w:pStyle w:val="BlockText"/>
-        <w:pStyle w:val="BlockText"/>
-        <w:pStyle w:val="BlockText"/>
-      </w:pPr>
-      <w:r>
-        <w:rPr>
-          <w:b/>
-        </w:rPr>
-        <w:t xml:space="preserve">Summary</w:t>
+        <w:pStyle w:val="BodyText"/>
+      </w:pPr>
+      <w:r>
+        <w:rPr>
+          <w:i/>
+        </w:rPr>
+        <w:t xml:space="preserve">Ecosystem classification and concept:</w:t>
+      </w:r>
+    </w:p>
+    <w:p>
+      <w:pPr>
+        <w:pStyle w:val="Heading1"/>
+      </w:pPr>
+      <w:bookmarkStart w:id="23" w:name="classification"/>
+      <w:bookmarkEnd w:id="23"/>
+      <w:r>
+        <w:rPr>
+          <w:i/>
+        </w:rPr>
+        <w:t xml:space="preserve">1 Classification</w:t>
       </w:r>
       <w:r>
         <w:t xml:space="preserve">:</w:t>
       </w:r>
-      <w:r>
-        <w:t xml:space="preserve"> </w:t>
-      </w:r>
-      <w:r>
-        <w:t xml:space="preserve">The Macrogroup ``Longleaf Pine Woodland'' represents an intermediate hiearchical level of the 1.B Temperate &amp; Boreal Forest &amp; Woodland Subclass within the International Vegetation Clasification standard. Its potential distribution includes 1 countries within the Nearctic realm. A set of 38 characteristic taxa has been defined for this Macrogroup. It is present in at least 13 environmental strata within 4 global environmental zones and within 92 different ecoregions. Assessment was based on a substantial portion of its distribution with consistent environmental, biogeographical and biotic conditions. Evaluation of five subcriteria suggest an overall status of Critically Endangered (CR).</w:t>
-      </w:r>
     </w:p>
     <w:p>
       <w:pPr>
         <w:pStyle w:val="FirstParagraph"/>
       </w:pPr>
       <w:r>
-        <w:rPr>
-          <w:b/>
-        </w:rPr>
-        <w:t xml:space="preserve">CS_Date_Recieved</w:t>
-      </w:r>
-      <w:r>
-        <w:t xml:space="preserve">:</w:t>
-      </w:r>
-      <w:r>
-        <w:t xml:space="preserve"> </w:t>
-      </w:r>
-      <w:r>
-        <w:rPr>
-          <w:i/>
-          <w:b/>
-        </w:rPr>
-        <w:t xml:space="preserve">20170509</w:t>
-      </w:r>
-      <w:r>
-        <w:t xml:space="preserve"> </w:t>
-      </w:r>
-      <w:r>
-        <w:t xml:space="preserve">CS_Date_Accepted __**__ CS_Data_Web_Published __**__ CS_Date_Published __**__</w:t>
+        <w:t xml:space="preserve">IUCN habitats classification scheme (Version</w:t>
+      </w:r>
+      <w:r>
+        <w:t xml:space="preserve"> </w:t>
+      </w:r>
+      <w:r>
+        <w:rPr>
+          <w:i/>
+        </w:rPr>
+        <w:t xml:space="preserve">?.?</w:t>
+      </w:r>
+      <w:r>
+        <w:t xml:space="preserve">) Scheme code:</w:t>
+      </w:r>
+      <w:r>
+        <w:t xml:space="preserve"> </w:t>
+      </w:r>
+      <w:r>
+        <w:rPr>
+          <w:i/>
+          <w:b/>
+        </w:rPr>
+        <w:t xml:space="preserve">M007</w:t>
       </w:r>
     </w:p>
     <w:p>
@@ -172,53 +707,7 @@
       </w:pPr>
       <w:r>
         <w:rPr>
-          <w:b/>
-        </w:rPr>
-        <w:t xml:space="preserve">Keywords</w:t>
-      </w:r>
-      <w:r>
-        <w:t xml:space="preserve">:</w:t>
-      </w:r>
-      <w:r>
-        <w:t xml:space="preserve"> </w:t>
-      </w:r>
-      <w:r>
-        <w:rPr>
-          <w:i/>
-        </w:rPr>
-        <w:t xml:space="preserve">1 Forest &amp; Woodland</w:t>
-      </w:r>
-    </w:p>
-    <w:p>
-      <w:pPr>
-        <w:pStyle w:val="BodyText"/>
-      </w:pPr>
-      <w:r>
-        <w:t xml:space="preserve">Scheme code:</w:t>
-      </w:r>
-      <w:r>
-        <w:t xml:space="preserve"> </w:t>
-      </w:r>
-      <w:r>
-        <w:rPr>
-          <w:i/>
-          <w:b/>
-        </w:rPr>
-        <w:t xml:space="preserve">M007</w:t>
-      </w:r>
-      <w:r>
-        <w:t xml:space="preserve"> </w:t>
-      </w:r>
-      <w:r>
-        <w:t xml:space="preserve">Scheme Name:</w:t>
-      </w:r>
-      <w:r>
-        <w:t xml:space="preserve"> </w:t>
-      </w:r>
-      <w:r>
-        <w:rPr>
-          <w:i/>
-          <w:b/>
+          <w:i/>
         </w:rPr>
         <w:t xml:space="preserve">International Vegetation Classification Standard</w:t>
       </w:r>
@@ -226,22 +715,6 @@
         <w:t xml:space="preserve"> </w:t>
       </w:r>
       <w:r>
-        <w:t xml:space="preserve">Version:</w:t>
-      </w:r>
-      <w:r>
-        <w:t xml:space="preserve"> </w:t>
-      </w:r>
-      <w:r>
-        <w:rPr>
-          <w:i/>
-          <w:b/>
-        </w:rPr>
-        <w:t xml:space="preserve">?.?</w:t>
-      </w:r>
-      <w:r>
-        <w:t xml:space="preserve"> </w:t>
-      </w:r>
-      <w:r>
         <w:t xml:space="preserve">Scheme Classification:</w:t>
       </w:r>
       <w:r>
@@ -276,7 +749,7 @@
       <w:r>
         <w:t xml:space="preserve">Scheme Classification URL: __*</w:t>
       </w:r>
-      <w:hyperlink r:id="rId22">
+      <w:hyperlink r:id="rId24">
         <w:r>
           <w:rPr>
             <w:rStyle w:val="Hyperlink"/>
@@ -427,36 +900,84 @@
     </w:p>
     <w:p>
       <w:pPr>
+        <w:pStyle w:val="Heading1"/>
+      </w:pPr>
+      <w:bookmarkStart w:id="25" w:name="ecosystem-description"/>
+      <w:bookmarkEnd w:id="25"/>
+      <w:r>
+        <w:rPr>
+          <w:i/>
+        </w:rPr>
+        <w:t xml:space="preserve">2 Ecosystem description</w:t>
+      </w:r>
+    </w:p>
+    <w:p>
+      <w:pPr>
+        <w:pStyle w:val="FirstParagraph"/>
+      </w:pPr>
+      <w:r>
+        <w:t xml:space="preserve">Ecological System:</w:t>
+      </w:r>
+      <w:r>
+        <w:t xml:space="preserve"> </w:t>
+      </w:r>
+      <w:r>
+        <w:rPr>
+          <w:i/>
+          <w:b/>
+        </w:rPr>
+        <w:t xml:space="preserve">Terrestrial</w:t>
+      </w:r>
+      <w:r>
+        <w:t xml:space="preserve"> </w:t>
+      </w:r>
+      <w:r>
+        <w:t xml:space="preserve">Biogeographic realm:</w:t>
+      </w:r>
+      <w:r>
+        <w:t xml:space="preserve"> </w:t>
+      </w:r>
+      <w:r>
+        <w:rPr>
+          <w:i/>
+          <w:b/>
+        </w:rPr>
+        <w:t xml:space="preserve">Nearctic (005/NA)</w:t>
+      </w:r>
+    </w:p>
+    <w:p>
+      <w:pPr>
         <w:pStyle w:val="BodyText"/>
       </w:pPr>
       <w:r>
-        <w:t xml:space="preserve">Ecological System:</w:t>
-      </w:r>
-      <w:r>
-        <w:t xml:space="preserve"> </w:t>
-      </w:r>
-      <w:r>
-        <w:rPr>
-          <w:i/>
-          <w:b/>
-        </w:rPr>
-        <w:t xml:space="preserve">Terrestrial</w:t>
-      </w:r>
-      <w:r>
-        <w:t xml:space="preserve"> </w:t>
-      </w:r>
-      <w:r>
-        <w:t xml:space="preserve">Biogeographic realm:</w:t>
-      </w:r>
-      <w:r>
-        <w:t xml:space="preserve"> </w:t>
-      </w:r>
-      <w:r>
-        <w:rPr>
-          <w:i/>
-          <w:b/>
-        </w:rPr>
-        <w:t xml:space="preserve">Nearctic (005/NA)</w:t>
+        <w:t xml:space="preserve">Ecological Description:</w:t>
+      </w:r>
+      <w:r>
+        <w:t xml:space="preserve"> </w:t>
+      </w:r>
+      <w:r>
+        <w:rPr>
+          <w:b/>
+          <w:b/>
+          <w:b/>
+        </w:rPr>
+        <w:t xml:space="preserve"> </w:t>
+      </w:r>
+      <w:r>
+        <w:rPr>
+          <w:b/>
+          <w:b/>
+          <w:b/>
+        </w:rPr>
+        <w:t xml:space="preserve">Ecological Description References:</w:t>
+      </w:r>
+      <w:r>
+        <w:rPr>
+          <w:b/>
+          <w:b/>
+          <w:b/>
+        </w:rPr>
+        <w:t xml:space="preserve"> </w:t>
       </w:r>
     </w:p>
     <w:p>
@@ -464,34 +985,33 @@
         <w:pStyle w:val="BodyText"/>
       </w:pPr>
       <w:r>
-        <w:t xml:space="preserve">Ecological Description:</w:t>
-      </w:r>
-      <w:r>
-        <w:t xml:space="preserve"> </w:t>
-      </w:r>
-      <w:r>
-        <w:rPr>
-          <w:b/>
-          <w:b/>
-          <w:b/>
-        </w:rPr>
-        <w:t xml:space="preserve"> </w:t>
-      </w:r>
-      <w:r>
-        <w:rPr>
-          <w:b/>
-          <w:b/>
-          <w:b/>
-        </w:rPr>
-        <w:t xml:space="preserve">Ecological Description References:</w:t>
-      </w:r>
-      <w:r>
-        <w:rPr>
-          <w:b/>
-          <w:b/>
-          <w:b/>
-        </w:rPr>
-        <w:t xml:space="preserve"> </w:t>
+        <w:t xml:space="preserve">Continent:</w:t>
+      </w:r>
+      <w:r>
+        <w:t xml:space="preserve"> </w:t>
+      </w:r>
+      <w:r>
+        <w:rPr>
+          <w:i/>
+          <w:b/>
+        </w:rPr>
+        <w:t xml:space="preserve">America</w:t>
+      </w:r>
+      <w:r>
+        <w:t xml:space="preserve"> </w:t>
+      </w:r>
+      <w:r>
+        <w:t xml:space="preserve">Continent ID:</w:t>
+      </w:r>
+      <w:r>
+        <w:t xml:space="preserve"> </w:t>
+      </w:r>
+      <w:r>
+        <w:rPr>
+          <w:i/>
+          <w:b/>
+        </w:rPr>
+        <w:t xml:space="preserve">Am</w:t>
       </w:r>
     </w:p>
     <w:p>
@@ -499,33 +1019,237 @@
         <w:pStyle w:val="BodyText"/>
       </w:pPr>
       <w:r>
-        <w:t xml:space="preserve">Continent:</w:t>
-      </w:r>
-      <w:r>
-        <w:t xml:space="preserve"> </w:t>
-      </w:r>
-      <w:r>
-        <w:rPr>
-          <w:i/>
-          <w:b/>
-        </w:rPr>
-        <w:t xml:space="preserve">America</w:t>
-      </w:r>
-      <w:r>
-        <w:t xml:space="preserve"> </w:t>
-      </w:r>
-      <w:r>
-        <w:t xml:space="preserve">Continent ID:</w:t>
-      </w:r>
-      <w:r>
-        <w:t xml:space="preserve"> </w:t>
-      </w:r>
-      <w:r>
-        <w:rPr>
-          <w:i/>
-          <w:b/>
-        </w:rPr>
-        <w:t xml:space="preserve">Am</w:t>
+        <w:t xml:space="preserve">Country:</w:t>
+      </w:r>
+      <w:r>
+        <w:t xml:space="preserve"> </w:t>
+      </w:r>
+      <w:r>
+        <w:rPr>
+          <w:i/>
+          <w:b/>
+        </w:rPr>
+        <w:t xml:space="preserve">Bahamas, United States</w:t>
+      </w:r>
+      <w:r>
+        <w:t xml:space="preserve"> </w:t>
+      </w:r>
+      <w:r>
+        <w:t xml:space="preserve">Country ID:</w:t>
+      </w:r>
+      <w:r>
+        <w:t xml:space="preserve"> </w:t>
+      </w:r>
+      <w:r>
+        <w:rPr>
+          <w:i/>
+          <w:b/>
+        </w:rPr>
+        <w:t xml:space="preserve">BS, US</w:t>
+      </w:r>
+    </w:p>
+    <w:p>
+      <w:pPr>
+        <w:pStyle w:val="Heading2"/>
+      </w:pPr>
+      <w:bookmarkStart w:id="26" w:name="characteristic-native-biota"/>
+      <w:bookmarkEnd w:id="26"/>
+      <w:r>
+        <w:t xml:space="preserve">2.1 Characteristic native biota</w:t>
+      </w:r>
+    </w:p>
+    <w:p>
+      <w:pPr>
+        <w:pStyle w:val="Heading2"/>
+      </w:pPr>
+      <w:bookmarkStart w:id="27" w:name="abiotic-features"/>
+      <w:bookmarkEnd w:id="27"/>
+      <w:r>
+        <w:t xml:space="preserve">2.2 Abiotic features</w:t>
+      </w:r>
+    </w:p>
+    <w:p>
+      <w:pPr>
+        <w:pStyle w:val="Heading2"/>
+      </w:pPr>
+      <w:bookmarkStart w:id="28" w:name="distribution"/>
+      <w:bookmarkEnd w:id="28"/>
+      <w:r>
+        <w:t xml:space="preserve">2.3 Distribution</w:t>
+      </w:r>
+    </w:p>
+    <w:p>
+      <w:pPr>
+        <w:pStyle w:val="FirstParagraph"/>
+      </w:pPr>
+      <w:r>
+        <w:t xml:space="preserve">Distribution Author:</w:t>
+      </w:r>
+      <w:r>
+        <w:t xml:space="preserve"> </w:t>
+      </w:r>
+      <w:r>
+        <w:rPr>
+          <w:i/>
+          <w:b/>
+        </w:rPr>
+        <w:t xml:space="preserve">JR Ferrer-Paris, Sources: NatureServe</w:t>
+      </w:r>
+      <w:r>
+        <w:t xml:space="preserve"> </w:t>
+      </w:r>
+      <w:r>
+        <w:t xml:space="preserve">Distribution Title:</w:t>
+      </w:r>
+      <w:r>
+        <w:t xml:space="preserve"> </w:t>
+      </w:r>
+      <w:r>
+        <w:rPr>
+          <w:i/>
+          <w:b/>
+        </w:rPr>
+        <w:t xml:space="preserve">Potential distribution of the Macrogroup Longleaf Pine Woodland</w:t>
+      </w:r>
+      <w:r>
+        <w:t xml:space="preserve"> </w:t>
+      </w:r>
+      <w:r>
+        <w:t xml:space="preserve">Distribution map caption:</w:t>
+      </w:r>
+      <w:r>
+        <w:t xml:space="preserve"> </w:t>
+      </w:r>
+      <w:r>
+        <w:rPr>
+          <w:i/>
+          <w:b/>
+        </w:rPr>
+        <w:t xml:space="preserve">Potential distribution range (grey, according to ``Range Maps of Vegetation Macrogroups in South America – Potential Extent'' version of May 2015), and cells used in the assessment (green, validated according to Ferrer-Paris et al. MS, which represent 78.4 \% of the potential distribution)</w:t>
+      </w:r>
+    </w:p>
+    <w:p>
+      <w:pPr>
+        <w:pStyle w:val="Heading2"/>
+      </w:pPr>
+      <w:bookmarkStart w:id="29" w:name="ecological-processes"/>
+      <w:bookmarkEnd w:id="29"/>
+      <w:r>
+        <w:t xml:space="preserve">2.4 Ecological processes</w:t>
+      </w:r>
+    </w:p>
+    <w:p>
+      <w:pPr>
+        <w:pStyle w:val="FirstParagraph"/>
+      </w:pPr>
+      <w:r>
+        <w:t xml:space="preserve">Distribution Author: __**__</w:t>
+      </w:r>
+    </w:p>
+    <w:p>
+      <w:pPr>
+        <w:pStyle w:val="Heading1"/>
+      </w:pPr>
+      <w:bookmarkStart w:id="30" w:name="threatening-processes"/>
+      <w:bookmarkEnd w:id="30"/>
+      <w:r>
+        <w:t xml:space="preserve">3 Threatening processes</w:t>
+      </w:r>
+    </w:p>
+    <w:p>
+      <w:pPr>
+        <w:pStyle w:val="FirstParagraph"/>
+      </w:pPr>
+      <w:r>
+        <w:t xml:space="preserve">Distribution Author: __**__</w:t>
+      </w:r>
+    </w:p>
+    <w:p>
+      <w:pPr>
+        <w:pStyle w:val="Heading1"/>
+      </w:pPr>
+      <w:bookmarkStart w:id="31" w:name="assessment"/>
+      <w:bookmarkEnd w:id="31"/>
+      <w:r>
+        <w:t xml:space="preserve">4 Assessment</w:t>
+      </w:r>
+    </w:p>
+    <w:p>
+      <w:pPr>
+        <w:pStyle w:val="Heading2"/>
+      </w:pPr>
+      <w:bookmarkStart w:id="32" w:name="criterion-a"/>
+      <w:bookmarkEnd w:id="32"/>
+      <w:r>
+        <w:t xml:space="preserve">4.1 Criterion A</w:t>
+      </w:r>
+    </w:p>
+    <w:p>
+      <w:pPr>
+        <w:pStyle w:val="Heading2"/>
+      </w:pPr>
+      <w:bookmarkStart w:id="33" w:name="criterion-b"/>
+      <w:bookmarkEnd w:id="33"/>
+      <w:r>
+        <w:t xml:space="preserve">4.2 Criterion B</w:t>
+      </w:r>
+    </w:p>
+    <w:p>
+      <w:pPr>
+        <w:pStyle w:val="Heading2"/>
+      </w:pPr>
+      <w:bookmarkStart w:id="34" w:name="criterion-c"/>
+      <w:bookmarkEnd w:id="34"/>
+      <w:r>
+        <w:t xml:space="preserve">4.3 Criterion C</w:t>
+      </w:r>
+    </w:p>
+    <w:p>
+      <w:pPr>
+        <w:pStyle w:val="Heading2"/>
+      </w:pPr>
+      <w:bookmarkStart w:id="35" w:name="criterion-d"/>
+      <w:bookmarkEnd w:id="35"/>
+      <w:r>
+        <w:t xml:space="preserve">4.4 Criterion D</w:t>
+      </w:r>
+    </w:p>
+    <w:p>
+      <w:pPr>
+        <w:pStyle w:val="Heading2"/>
+      </w:pPr>
+      <w:bookmarkStart w:id="36" w:name="criterion-e"/>
+      <w:bookmarkEnd w:id="36"/>
+      <w:r>
+        <w:t xml:space="preserve">4.5 Criterion E</w:t>
+      </w:r>
+    </w:p>
+    <w:p>
+      <w:pPr>
+        <w:pStyle w:val="Heading2"/>
+      </w:pPr>
+      <w:bookmarkStart w:id="37" w:name="overall-status"/>
+      <w:bookmarkEnd w:id="37"/>
+      <w:r>
+        <w:t xml:space="preserve">4.6 Overall status</w:t>
+      </w:r>
+    </w:p>
+    <w:p>
+      <w:pPr>
+        <w:pStyle w:val="Heading1"/>
+      </w:pPr>
+      <w:bookmarkStart w:id="38" w:name="references"/>
+      <w:bookmarkEnd w:id="38"/>
+      <w:r>
+        <w:t xml:space="preserve">References</w:t>
+      </w:r>
+    </w:p>
+    <w:p>
+      <w:pPr>
+        <w:pStyle w:val="FirstParagraph"/>
+      </w:pPr>
+      <w:r>
+        <w:t xml:space="preserve">Authors</w:t>
       </w:r>
     </w:p>
     <w:p>
@@ -533,33 +1257,65 @@
         <w:pStyle w:val="BodyText"/>
       </w:pPr>
       <w:r>
-        <w:t xml:space="preserve">Country:</w:t>
-      </w:r>
-      <w:r>
-        <w:t xml:space="preserve"> </w:t>
-      </w:r>
-      <w:r>
-        <w:rPr>
-          <w:i/>
-          <w:b/>
-        </w:rPr>
-        <w:t xml:space="preserve">Bahamas, United States</w:t>
-      </w:r>
-      <w:r>
-        <w:t xml:space="preserve"> </w:t>
-      </w:r>
-      <w:r>
-        <w:t xml:space="preserve">Country ID:</w:t>
-      </w:r>
-      <w:r>
-        <w:t xml:space="preserve"> </w:t>
-      </w:r>
-      <w:r>
-        <w:rPr>
-          <w:i/>
-          <w:b/>
-        </w:rPr>
-        <w:t xml:space="preserve">BS, US</w:t>
+        <w:t xml:space="preserve">Editor</w:t>
+      </w:r>
+    </w:p>
+    <w:p>
+      <w:pPr>
+        <w:pStyle w:val="BodyText"/>
+      </w:pPr>
+      <w:r>
+        <w:t xml:space="preserve">Editorial collaborators</w:t>
+      </w:r>
+    </w:p>
+    <w:p>
+      <w:pPr>
+        <w:pStyle w:val="BodyText"/>
+      </w:pPr>
+      <w:r>
+        <w:t xml:space="preserve">Scientific editors</w:t>
+      </w:r>
+    </w:p>
+    <w:p>
+      <w:pPr>
+        <w:pStyle w:val="BodyText"/>
+      </w:pPr>
+      <w:r>
+        <w:t xml:space="preserve">Edition &amp; Design</w:t>
+      </w:r>
+    </w:p>
+    <w:p>
+      <w:pPr>
+        <w:pStyle w:val="BodyText"/>
+      </w:pPr>
+      <w:r>
+        <w:t xml:space="preserve">Web portal</w:t>
+      </w:r>
+    </w:p>
+    <w:p>
+      <w:pPr>
+        <w:pStyle w:val="Heading1"/>
+      </w:pPr>
+      <w:bookmarkStart w:id="39" w:name="opinions"/>
+      <w:bookmarkEnd w:id="39"/>
+      <w:r>
+        <w:t xml:space="preserve">Opinions</w:t>
+      </w:r>
+    </w:p>
+    <w:p>
+      <w:pPr>
+        <w:pStyle w:val="FirstParagraph"/>
+      </w:pPr>
+      <w:r>
+        <w:t xml:space="preserve">Opinions expressed in this publication do not necessarily reflect the views of IUCN, its Council or its Members.</w:t>
+      </w:r>
+    </w:p>
+    <w:p>
+      <w:pPr>
+        <w:pStyle w:val="BodyText"/>
+      </w:pPr>
+      <w:r>
+        <w:t xml:space="preserve">IUCN Commission on Ecosystem Management and IUCN Global Ecosystem Management Programme, Gland Switzerland.</w:t>
       </w:r>
     </w:p>
     <w:sectPr/>
@@ -670,7 +1426,7 @@
     </w:lvl>
   </w:abstractNum>
   <w:abstractNum w:abstractNumId="990">
-    <w:nsid w:val="787a34b0"/>
+    <w:nsid w:val="c13e59bd"/>
     <w:multiLevelType w:val="multilevel"/>
     <w:lvl w:ilvl="0">
       <w:numFmt w:val="bullet"/>

</xml_diff>